<commit_message>
Updated MVC and Collisondetection from Manuel
</commit_message>
<xml_diff>
--- a/KuBatsch/docs/Technische Dokumentation.docx
+++ b/KuBatsch/docs/Technische Dokumentation.docx
@@ -26,6 +26,7 @@
           <w:dataBinding w:prefixMappings="xmlns:ns0='http://schemas.openxmlformats.org/officeDocument/2006/extended-properties'" w:xpath="/ns0:Properties[1]/ns0:Company[1]" w:storeItemID="{6668398D-A668-4E3E-A5EB-62B293D839F1}"/>
           <w:text/>
         </w:sdtPr>
+        <w:sdtEndPr/>
         <w:sdtContent>
           <w:r>
             <w:rPr>
@@ -103,6 +104,7 @@
         <w:dataBinding w:prefixMappings="xmlns:ns0='http://schemas.openxmlformats.org/package/2006/metadata/core-properties' xmlns:ns1='http://purl.org/dc/elements/1.1/'" w:xpath="/ns0:coreProperties[1]/ns1:title[1]" w:storeItemID="{6C3C8BC8-F283-45AE-878A-BAB7291924A1}"/>
         <w:text/>
       </w:sdtPr>
+      <w:sdtEndPr/>
       <w:sdtContent>
         <w:p>
           <w:pPr>
@@ -144,6 +146,7 @@
         <w:dataBinding w:prefixMappings="xmlns:ns0='http://schemas.openxmlformats.org/package/2006/metadata/core-properties' xmlns:ns1='http://purl.org/dc/elements/1.1/'" w:xpath="/ns0:coreProperties[1]/ns1:subject[1]" w:storeItemID="{6C3C8BC8-F283-45AE-878A-BAB7291924A1}"/>
         <w:text/>
       </w:sdtPr>
+      <w:sdtEndPr/>
       <w:sdtContent>
         <w:p>
           <w:pPr>
@@ -183,6 +186,7 @@
         <w:dataBinding w:prefixMappings="xmlns:ns0='http://schemas.openxmlformats.org/package/2006/metadata/core-properties' xmlns:ns1='http://purl.org/dc/elements/1.1/'" w:xpath="/ns0:coreProperties[1]/ns1:creator[1]" w:storeItemID="{6C3C8BC8-F283-45AE-878A-BAB7291924A1}"/>
         <w:text/>
       </w:sdtPr>
+      <w:sdtEndPr/>
       <w:sdtContent>
         <w:p>
           <w:pPr>
@@ -194,7 +198,6 @@
               <w:szCs w:val="32"/>
             </w:rPr>
           </w:pPr>
-          <w:proofErr w:type="spellStart"/>
           <w:r>
             <w:rPr>
               <w:rFonts w:ascii="Arial" w:eastAsiaTheme="minorHAnsi" w:hAnsi="Arial"/>
@@ -204,19 +207,7 @@
               <w:sz w:val="32"/>
               <w:szCs w:val="32"/>
             </w:rPr>
-            <w:t>Balter</w:t>
-          </w:r>
-          <w:proofErr w:type="spellEnd"/>
-          <w:r>
-            <w:rPr>
-              <w:rFonts w:ascii="Arial" w:eastAsiaTheme="minorHAnsi" w:hAnsi="Arial"/>
-              <w:b/>
-              <w:bCs/>
-              <w:color w:val="808080" w:themeColor="text1" w:themeTint="7F"/>
-              <w:sz w:val="32"/>
-              <w:szCs w:val="32"/>
-            </w:rPr>
-            <w:t xml:space="preserve"> Martin, </w:t>
+            <w:t xml:space="preserve">Balter Martin, </w:t>
           </w:r>
           <w:proofErr w:type="spellStart"/>
           <w:r>
@@ -258,7 +249,7 @@
       <w:r>
         <w:rPr>
           <w:noProof/>
-          <w:lang w:eastAsia="de-DE"/>
+          <w:lang w:val="de-AT" w:eastAsia="de-AT"/>
         </w:rPr>
         <w:drawing>
           <wp:anchor distT="0" distB="0" distL="114300" distR="114300" simplePos="0" relativeHeight="251659264" behindDoc="1" locked="0" layoutInCell="1" allowOverlap="1" wp14:anchorId="7F738EFA" wp14:editId="0F410B61">
@@ -339,7 +330,7 @@
           <w:spacing w:val="15"/>
           <w:sz w:val="22"/>
           <w:szCs w:val="22"/>
-          <w:lang w:eastAsia="de-DE"/>
+          <w:lang w:val="de-AT" w:eastAsia="de-AT"/>
         </w:rPr>
         <w:drawing>
           <wp:anchor distT="0" distB="0" distL="114300" distR="114300" simplePos="0" relativeHeight="251660288" behindDoc="0" locked="0" layoutInCell="1" allowOverlap="1" wp14:anchorId="4D5E33C5" wp14:editId="31F4FADD">
@@ -416,14 +407,9 @@
     </w:p>
     <w:sdt>
       <w:sdtPr>
-        <w:id w:val="-1887630850"/>
-        <w:docPartObj>
-          <w:docPartGallery w:val="Table of Contents"/>
-          <w:docPartUnique/>
-        </w:docPartObj>
-      </w:sdtPr>
-      <w:sdtEndPr>
         <w:rPr>
+          <w:b w:val="0"/>
+          <w:bCs w:val="0"/>
           <w:caps w:val="0"/>
           <w:color w:val="auto"/>
           <w:spacing w:val="0"/>
@@ -431,7 +417,13 @@
           <w:szCs w:val="20"/>
           <w:lang w:bidi="ar-SA"/>
         </w:rPr>
-      </w:sdtEndPr>
+        <w:id w:val="-1887630850"/>
+        <w:docPartObj>
+          <w:docPartGallery w:val="Table of Contents"/>
+          <w:docPartUnique/>
+        </w:docPartObj>
+      </w:sdtPr>
+      <w:sdtEndPr/>
       <w:sdtContent>
         <w:p>
           <w:pPr>
@@ -1275,12 +1267,12 @@
           <w:top w:val="single" w:sz="24" w:space="1" w:color="4F81BD" w:themeColor="accent1"/>
         </w:pBdr>
       </w:pPr>
-      <w:bookmarkStart w:id="1" w:name="_Toc283634999"/>
-      <w:bookmarkStart w:id="2" w:name="_Toc283632917"/>
+      <w:bookmarkStart w:id="1" w:name="_Toc283632917"/>
+      <w:bookmarkStart w:id="2" w:name="_Toc283634999"/>
       <w:r>
         <w:t>Ansprechpartner</w:t>
       </w:r>
-      <w:bookmarkEnd w:id="2"/>
+      <w:bookmarkEnd w:id="1"/>
     </w:p>
     <w:p/>
     <w:tbl>
@@ -1347,13 +1339,8 @@
             <w:tcW w:w="2126" w:type="dxa"/>
           </w:tcPr>
           <w:p>
-            <w:proofErr w:type="spellStart"/>
-            <w:r>
-              <w:t>Balter</w:t>
-            </w:r>
-            <w:proofErr w:type="spellEnd"/>
-            <w:r>
-              <w:t xml:space="preserve"> Martin</w:t>
+            <w:r>
+              <w:t>Balter Martin</w:t>
             </w:r>
           </w:p>
         </w:tc>
@@ -1498,7 +1485,7 @@
         <w:lastRenderedPageBreak/>
         <w:t>Package Struktur</w:t>
       </w:r>
-      <w:bookmarkEnd w:id="1"/>
+      <w:bookmarkEnd w:id="2"/>
     </w:p>
     <w:p>
       <w:pPr>
@@ -1832,28 +1819,7 @@
         <w:br/>
       </w:r>
       <w:r>
-        <w:t xml:space="preserve">Dieses Package implementiert mit seinen Klassen die Netzwerkverbindung am Endpunkt des </w:t>
-      </w:r>
-      <w:r>
-        <w:t>Servers</w:t>
-      </w:r>
-      <w:r>
-        <w:t>. Dazu gehör</w:t>
-      </w:r>
-      <w:r>
-        <w:t>en</w:t>
-      </w:r>
-      <w:r>
-        <w:t xml:space="preserve"> die Annahme neuer </w:t>
-      </w:r>
-      <w:r>
-        <w:t xml:space="preserve">Clients und deren </w:t>
-      </w:r>
-      <w:r>
-        <w:t>Daten</w:t>
-      </w:r>
-      <w:r>
-        <w:t xml:space="preserve"> (wie etwa die </w:t>
+        <w:t xml:space="preserve">Dieses Package implementiert mit seinen Klassen die Netzwerkverbindung am Endpunkt des Servers. Dazu gehören die Annahme neuer Clients und deren Daten (wie etwa die </w:t>
       </w:r>
       <w:proofErr w:type="spellStart"/>
       <w:r>
@@ -1861,16 +1827,7 @@
       </w:r>
       <w:proofErr w:type="spellEnd"/>
       <w:r>
-        <w:t>)</w:t>
-      </w:r>
-      <w:r>
-        <w:t xml:space="preserve"> und das Senden von </w:t>
-      </w:r>
-      <w:r>
-        <w:t>Updates an die Clients</w:t>
-      </w:r>
-      <w:r>
-        <w:t>.</w:t>
+        <w:t>) und das Senden von Updates an die Clients.</w:t>
       </w:r>
     </w:p>
     <w:p>
@@ -1893,22 +1850,7 @@
         <w:br/>
       </w:r>
       <w:r>
-        <w:t>In diesem Package und seinen Unterpackages finden sich alle Klassen des Spiel</w:t>
-      </w:r>
-      <w:r>
-        <w:t>servers</w:t>
-      </w:r>
-      <w:r>
-        <w:t xml:space="preserve">. In diesem </w:t>
-      </w:r>
-      <w:r>
-        <w:t>Server</w:t>
-      </w:r>
-      <w:r>
-        <w:t>-Root Package befindet sich die Hauptk</w:t>
-      </w:r>
-      <w:r>
-        <w:t>lasse (</w:t>
+        <w:t>In diesem Package und seinen Unterpackages finden sich alle Klassen des Spielservers. In diesem Server-Root Package befindet sich die Hauptklasse (</w:t>
       </w:r>
       <w:proofErr w:type="spellStart"/>
       <w:r>
@@ -1916,10 +1858,7 @@
       </w:r>
       <w:proofErr w:type="spellEnd"/>
       <w:r>
-        <w:t>) für das Starten eines Servers.</w:t>
-      </w:r>
-      <w:r>
-        <w:t xml:space="preserve">  </w:t>
+        <w:t xml:space="preserve">) für das Starten eines Servers.  </w:t>
       </w:r>
     </w:p>
     <w:p>
@@ -1935,19 +1874,7 @@
         <w:rPr>
           <w:b/>
         </w:rPr>
-        <w:t>at.kubatsch.</w:t>
-      </w:r>
-      <w:r>
-        <w:rPr>
-          <w:b/>
-        </w:rPr>
-        <w:t>server</w:t>
-      </w:r>
-      <w:r>
-        <w:rPr>
-          <w:b/>
-        </w:rPr>
-        <w:t>.controller</w:t>
+        <w:t>at.kubatsch.server.controller</w:t>
       </w:r>
       <w:proofErr w:type="spellEnd"/>
       <w:r>
@@ -1982,19 +1909,7 @@
         <w:rPr>
           <w:b/>
         </w:rPr>
-        <w:t>t.kubatsch.</w:t>
-      </w:r>
-      <w:r>
-        <w:rPr>
-          <w:b/>
-        </w:rPr>
-        <w:t>server</w:t>
-      </w:r>
-      <w:r>
-        <w:rPr>
-          <w:b/>
-        </w:rPr>
-        <w:t>.model</w:t>
+        <w:t>t.kubatsch.server.model</w:t>
       </w:r>
       <w:proofErr w:type="spellEnd"/>
       <w:r>
@@ -2184,199 +2099,469 @@
       </w:r>
       <w:proofErr w:type="spellEnd"/>
       <w:r>
+        <w:t xml:space="preserve">, Balter, </w:t>
+      </w:r>
+      <w:proofErr w:type="spellStart"/>
+      <w:r>
+        <w:t>Tscholl</w:t>
+      </w:r>
+      <w:proofErr w:type="spellEnd"/>
+      <w:r>
+        <w:t>)</w:t>
+      </w:r>
+    </w:p>
+    <w:p>
+      <w:pPr>
+        <w:pStyle w:val="berschrift1"/>
+      </w:pPr>
+      <w:bookmarkStart w:id="4" w:name="_Toc283635001"/>
+      <w:r>
+        <w:t>SpecialItems</w:t>
+      </w:r>
+      <w:bookmarkEnd w:id="4"/>
+    </w:p>
+    <w:p>
+      <w:r>
+        <w:t xml:space="preserve">Wie funktionieren </w:t>
+      </w:r>
+      <w:proofErr w:type="spellStart"/>
+      <w:r>
+        <w:t>SpecialItems</w:t>
+      </w:r>
+      <w:proofErr w:type="spellEnd"/>
+      <w:r>
+        <w:t xml:space="preserve">. </w:t>
+      </w:r>
+    </w:p>
+    <w:p>
+      <w:r>
+        <w:t xml:space="preserve">(Balter, </w:t>
+      </w:r>
+      <w:proofErr w:type="spellStart"/>
+      <w:r>
+        <w:t>Tscholl</w:t>
+      </w:r>
+      <w:proofErr w:type="spellEnd"/>
+      <w:r>
+        <w:t>)</w:t>
+      </w:r>
+    </w:p>
+    <w:p>
+      <w:pPr>
+        <w:pStyle w:val="berschrift1"/>
+      </w:pPr>
+      <w:bookmarkStart w:id="5" w:name="_Toc283635002"/>
+      <w:r>
+        <w:t xml:space="preserve">Swing Komponenten </w:t>
+      </w:r>
+      <w:r>
+        <w:t>und Views</w:t>
+      </w:r>
+      <w:bookmarkEnd w:id="5"/>
+    </w:p>
+    <w:p>
+      <w:r>
+        <w:t xml:space="preserve">Welche Komponenten gibt es und was machen sie. </w:t>
+      </w:r>
+      <w:r>
+        <w:t xml:space="preserve"> (</w:t>
+      </w:r>
+      <w:proofErr w:type="spellStart"/>
+      <w:r>
+        <w:t>JComponents</w:t>
+      </w:r>
+      <w:proofErr w:type="spellEnd"/>
+      <w:r>
         <w:t xml:space="preserve">, </w:t>
       </w:r>
       <w:proofErr w:type="spellStart"/>
       <w:r>
-        <w:t>Balter</w:t>
+        <w:t>Layoutmanager</w:t>
       </w:r>
       <w:proofErr w:type="spellEnd"/>
       <w:r>
-        <w:t>, Tscholl)</w:t>
+        <w:t>)</w:t>
+      </w:r>
+    </w:p>
+    <w:p>
+      <w:r>
+        <w:t>(</w:t>
+      </w:r>
+      <w:proofErr w:type="spellStart"/>
+      <w:r>
+        <w:t>Kuschny</w:t>
+      </w:r>
+      <w:proofErr w:type="spellEnd"/>
+      <w:r>
+        <w:t>)</w:t>
+      </w:r>
+    </w:p>
+    <w:p>
+      <w:r>
+        <w:br w:type="page"/>
       </w:r>
     </w:p>
     <w:p>
       <w:pPr>
         <w:pStyle w:val="berschrift1"/>
       </w:pPr>
-      <w:bookmarkStart w:id="4" w:name="_Toc283635001"/>
+      <w:bookmarkStart w:id="6" w:name="_Toc283635003"/>
+      <w:r>
+        <w:lastRenderedPageBreak/>
+        <w:t>Kollisionserkennung</w:t>
+      </w:r>
+      <w:bookmarkEnd w:id="6"/>
+    </w:p>
+    <w:p>
+      <w:bookmarkStart w:id="7" w:name="_Toc283635004"/>
+      <w:r>
+        <w:t xml:space="preserve">Es können alle Objekte die von dem Interface </w:t>
+      </w:r>
       <w:proofErr w:type="spellStart"/>
       <w:r>
-        <w:t>SpecialItems</w:t>
-      </w:r>
-      <w:bookmarkEnd w:id="4"/>
+        <w:t>ICollidable</w:t>
+      </w:r>
       <w:proofErr w:type="spellEnd"/>
-    </w:p>
-    <w:p>
-      <w:r>
-        <w:t xml:space="preserve">Wie funktionieren </w:t>
-      </w:r>
+      <w:r>
+        <w:t xml:space="preserve"> erben miteinander kollidieren. Unsere Kollisionsabfrage unterstützt Polygone die mittels Punkten definiert werden. Um Festzustellen ob zwei Objekte miteinander kollidieren sind zwei Schritte notwendig.</w:t>
+      </w:r>
+    </w:p>
+    <w:p>
+      <w:pPr>
+        <w:pStyle w:val="Listenabsatz"/>
+        <w:numPr>
+          <w:ilvl w:val="0"/>
+          <w:numId w:val="9"/>
+        </w:numPr>
+        <w:spacing w:before="0"/>
+      </w:pPr>
+      <w:r>
+        <w:t>Überprüfung ob sich die umschließenden Rechtecke der Beiden überschneiden.</w:t>
+      </w:r>
+      <w:r>
+        <w:t xml:space="preserve"> </w:t>
+      </w:r>
+    </w:p>
+    <w:p>
+      <w:pPr>
+        <w:spacing w:before="0"/>
+        <w:ind w:left="360"/>
+      </w:pPr>
+      <w:r>
+        <w:object w:dxaOrig="3849" w:dyaOrig="4628">
+          <v:shape id="_x0000_i1025" type="#_x0000_t75" style="width:192.9pt;height:231.6pt" o:ole="">
+            <v:imagedata r:id="rId11" o:title=""/>
+          </v:shape>
+          <o:OLEObject Type="Embed" ProgID="Visio.Drawing.11" ShapeID="_x0000_i1025" DrawAspect="Content" ObjectID="_1358686860" r:id="rId12"/>
+        </w:object>
+      </w:r>
+      <w:r>
+        <w:object w:dxaOrig="4671" w:dyaOrig="4331">
+          <v:shape id="_x0000_i1026" type="#_x0000_t75" style="width:233.75pt;height:216.55pt" o:ole="">
+            <v:imagedata r:id="rId13" o:title=""/>
+          </v:shape>
+          <o:OLEObject Type="Embed" ProgID="Visio.Drawing.11" ShapeID="_x0000_i1026" DrawAspect="Content" ObjectID="_1358686861" r:id="rId14"/>
+        </w:object>
+      </w:r>
+    </w:p>
+    <w:p>
+      <w:pPr>
+        <w:pStyle w:val="Listenabsatz"/>
+        <w:numPr>
+          <w:ilvl w:val="0"/>
+          <w:numId w:val="9"/>
+        </w:numPr>
+        <w:spacing w:before="0"/>
+      </w:pPr>
+      <w:r>
+        <w:t>Wenn  sich die Rechtecke überschneiden wird überprüft ob sich eine Linie zwischen definierten Punkt der Polygone überschneidet</w:t>
+      </w:r>
+    </w:p>
+    <w:p>
+      <w:pPr>
+        <w:pStyle w:val="Listenabsatz"/>
+      </w:pPr>
+      <w:r>
+        <w:object w:dxaOrig="4813" w:dyaOrig="4331">
+          <v:shape id="_x0000_i1027" type="#_x0000_t75" style="width:200.95pt;height:181.05pt" o:ole="">
+            <v:imagedata r:id="rId15" o:title=""/>
+          </v:shape>
+          <o:OLEObject Type="Embed" ProgID="Visio.Drawing.11" ShapeID="_x0000_i1027" DrawAspect="Content" ObjectID="_1358686862" r:id="rId16"/>
+        </w:object>
+      </w:r>
+      <w:r>
+        <w:object w:dxaOrig="4842" w:dyaOrig="4331">
+          <v:shape id="_x0000_i1028" type="#_x0000_t75" style="width:203.1pt;height:182.15pt" o:ole="">
+            <v:imagedata r:id="rId17" o:title=""/>
+          </v:shape>
+          <o:OLEObject Type="Embed" ProgID="Visio.Drawing.11" ShapeID="_x0000_i1028" DrawAspect="Content" ObjectID="_1358686863" r:id="rId18"/>
+        </w:object>
+      </w:r>
+    </w:p>
+    <w:p>
+      <w:r>
+        <w:br w:type="page"/>
+      </w:r>
+    </w:p>
+    <w:p>
+      <w:pPr>
+        <w:pStyle w:val="berschrift1"/>
+      </w:pPr>
+      <w:r>
+        <w:lastRenderedPageBreak/>
+        <w:t>Konfigurationssystem</w:t>
+      </w:r>
+      <w:bookmarkEnd w:id="7"/>
+    </w:p>
+    <w:p>
+      <w:bookmarkStart w:id="8" w:name="_GoBack"/>
+      <w:r>
+        <w:t>(Balter)</w:t>
+      </w:r>
+    </w:p>
+    <w:bookmarkEnd w:id="8"/>
+    <w:p>
+      <w:r>
+        <w:br w:type="page"/>
+      </w:r>
+    </w:p>
+    <w:p>
+      <w:pPr>
+        <w:pStyle w:val="berschrift1"/>
+      </w:pPr>
+      <w:bookmarkStart w:id="9" w:name="_Toc283635005"/>
+      <w:r>
+        <w:lastRenderedPageBreak/>
+        <w:t>Architektur (MVC)</w:t>
+      </w:r>
+      <w:bookmarkEnd w:id="9"/>
+    </w:p>
+    <w:p/>
+    <w:p>
+      <w:r>
+        <w:object w:dxaOrig="11310" w:dyaOrig="6415">
+          <v:shape id="_x0000_i1029" type="#_x0000_t75" style="width:453.5pt;height:257.35pt" o:ole="">
+            <v:imagedata r:id="rId19" o:title=""/>
+          </v:shape>
+          <o:OLEObject Type="Embed" ProgID="Visio.Drawing.11" ShapeID="_x0000_i1029" DrawAspect="Content" ObjectID="_1358686864" r:id="rId20"/>
+        </w:object>
+      </w:r>
+    </w:p>
+    <w:p>
       <w:proofErr w:type="spellStart"/>
       <w:r>
-        <w:t>SpecialItems</w:t>
+        <w:t>Kubatsch</w:t>
       </w:r>
       <w:proofErr w:type="spellEnd"/>
       <w:r>
-        <w:t xml:space="preserve">. </w:t>
-      </w:r>
-    </w:p>
-    <w:p>
-      <w:r>
-        <w:t>(</w:t>
+        <w:t xml:space="preserve"> baut auf dem MVC (Model View </w:t>
       </w:r>
       <w:proofErr w:type="spellStart"/>
       <w:r>
-        <w:t>Balter</w:t>
+        <w:t>Control</w:t>
       </w:r>
       <w:proofErr w:type="spellEnd"/>
       <w:r>
-        <w:t>, Tscholl)</w:t>
-      </w:r>
-    </w:p>
-    <w:p>
-      <w:pPr>
-        <w:pStyle w:val="berschrift1"/>
-      </w:pPr>
-      <w:bookmarkStart w:id="5" w:name="_Toc283635002"/>
-      <w:r>
-        <w:t xml:space="preserve">Swing Komponenten </w:t>
-      </w:r>
-      <w:r>
-        <w:t>und Views</w:t>
-      </w:r>
-      <w:bookmarkEnd w:id="5"/>
-    </w:p>
-    <w:p>
-      <w:r>
-        <w:t xml:space="preserve">Welche Komponenten gibt es und was machen sie. </w:t>
-      </w:r>
-      <w:r>
-        <w:t xml:space="preserve"> (</w:t>
+        <w:t xml:space="preserve">) Prinzip auf. Wir haben uns für eine Server Client Architektur entschieden, die </w:t>
       </w:r>
       <w:proofErr w:type="spellStart"/>
       <w:r>
-        <w:t>JComponents</w:t>
+        <w:t>beideein</w:t>
       </w:r>
       <w:proofErr w:type="spellEnd"/>
       <w:r>
-        <w:t xml:space="preserve">, </w:t>
-      </w:r>
+        <w:t xml:space="preserve"> </w:t>
+      </w:r>
+      <w:proofErr w:type="gramStart"/>
+      <w:r>
+        <w:t>gemeinsames Model</w:t>
+      </w:r>
+      <w:proofErr w:type="gramEnd"/>
+      <w:r>
+        <w:t xml:space="preserve"> verwenden welches auch für die Kommunikation über das Netzwerk verwendet wird. Die komplette Logik von dem Spiel wird von verschiedenen Controllern verwaltet. </w:t>
+      </w:r>
+    </w:p>
+    <w:p>
+      <w:pPr>
+        <w:pStyle w:val="berschrift2"/>
+      </w:pPr>
+      <w:r>
+        <w:t>Audiocontroller</w:t>
+      </w:r>
+    </w:p>
+    <w:p>
+      <w:r>
+        <w:t xml:space="preserve">Dieser </w:t>
+      </w:r>
+      <w:proofErr w:type="gramStart"/>
+      <w:r>
+        <w:t>managet</w:t>
+      </w:r>
+      <w:proofErr w:type="gramEnd"/>
+      <w:r>
+        <w:t xml:space="preserve"> alle Audioausgaben und Einstellungen im Spiel (Soundeffekte, Hintergrundmusik, Lautstärkeregelung)</w:t>
+      </w:r>
+    </w:p>
+    <w:p>
+      <w:pPr>
+        <w:pStyle w:val="berschrift2"/>
+      </w:pPr>
       <w:proofErr w:type="spellStart"/>
       <w:r>
-        <w:t>Layoutmanager</w:t>
+        <w:t>ConfigController</w:t>
       </w:r>
       <w:proofErr w:type="spellEnd"/>
-      <w:r>
-        <w:t>)</w:t>
-      </w:r>
-    </w:p>
-    <w:p>
-      <w:r>
-        <w:t>(</w:t>
+    </w:p>
+    <w:p>
+      <w:r>
+        <w:t xml:space="preserve">Liest und schreibt die Konfiguration von </w:t>
       </w:r>
       <w:proofErr w:type="spellStart"/>
       <w:r>
-        <w:t>Kuschny</w:t>
+        <w:t>Kubatsch</w:t>
       </w:r>
       <w:proofErr w:type="spellEnd"/>
       <w:r>
-        <w:t>)</w:t>
-      </w:r>
-    </w:p>
-    <w:p>
-      <w:pPr>
-        <w:pStyle w:val="berschrift1"/>
-      </w:pPr>
-      <w:bookmarkStart w:id="6" w:name="_Toc283635003"/>
-      <w:r>
-        <w:t>Kollisionserkennung</w:t>
-      </w:r>
-      <w:bookmarkEnd w:id="6"/>
-    </w:p>
-    <w:p>
+        <w:t xml:space="preserve"> in ein externes File. </w:t>
+      </w:r>
+    </w:p>
+    <w:p>
+      <w:pPr>
+        <w:pStyle w:val="berschrift2"/>
+      </w:pPr>
       <w:proofErr w:type="spellStart"/>
       <w:r>
-        <w:t>ICollidable.collisionRegion</w:t>
+        <w:t>KeyBoardController</w:t>
       </w:r>
       <w:proofErr w:type="spellEnd"/>
       <w:r>
-        <w:t xml:space="preserve">, </w:t>
+        <w:t xml:space="preserve"> / </w:t>
       </w:r>
       <w:proofErr w:type="spellStart"/>
       <w:r>
-        <w:t>ICollidable.position</w:t>
+        <w:t>MouseController</w:t>
       </w:r>
       <w:proofErr w:type="spellEnd"/>
     </w:p>
     <w:p>
       <w:r>
-        <w:t>(</w:t>
-      </w:r>
+        <w:t>Dieser wird für die Steuerung von unserem Paddle verwendet, dass der Spieler auf eine komfortable Steuerung zurückgreifen kann.</w:t>
+      </w:r>
+    </w:p>
+    <w:p>
+      <w:pPr>
+        <w:pStyle w:val="berschrift2"/>
+      </w:pPr>
       <w:proofErr w:type="spellStart"/>
       <w:r>
-        <w:t>Balter</w:t>
+        <w:t>NetworkController</w:t>
       </w:r>
       <w:proofErr w:type="spellEnd"/>
-      <w:r>
-        <w:t xml:space="preserve">, </w:t>
-      </w:r>
+    </w:p>
+    <w:p>
+      <w:r>
+        <w:t xml:space="preserve">Ist für die Netzwerkkommunikation und Synchronisation verantwortlich damit alle Spieler immer den gleichen Spielstand haben. </w:t>
+      </w:r>
+    </w:p>
+    <w:p>
+      <w:pPr>
+        <w:pStyle w:val="berschrift2"/>
+      </w:pPr>
       <w:proofErr w:type="spellStart"/>
       <w:r>
-        <w:t>Kuschny</w:t>
+        <w:t>GameControllerBase</w:t>
       </w:r>
       <w:proofErr w:type="spellEnd"/>
-      <w:r>
-        <w:t>)</w:t>
-      </w:r>
-    </w:p>
-    <w:p>
-      <w:pPr>
-        <w:pStyle w:val="berschrift1"/>
-      </w:pPr>
-      <w:bookmarkStart w:id="7" w:name="_Toc283635004"/>
-      <w:r>
-        <w:t>Konfigurationssystem</w:t>
-      </w:r>
-      <w:bookmarkEnd w:id="7"/>
-    </w:p>
-    <w:p>
-      <w:r>
-        <w:t>(</w:t>
-      </w:r>
+    </w:p>
+    <w:p>
+      <w:r>
+        <w:t>Ist für die Interpolation verantwortlich selche vom Server und Client benötigt werden.</w:t>
+      </w:r>
+    </w:p>
+    <w:p>
+      <w:pPr>
+        <w:pStyle w:val="berschrift2"/>
+      </w:pPr>
       <w:proofErr w:type="spellStart"/>
       <w:r>
-        <w:t>Balter</w:t>
+        <w:lastRenderedPageBreak/>
+        <w:t>GameControllerServer</w:t>
       </w:r>
       <w:proofErr w:type="spellEnd"/>
-      <w:r>
-        <w:t>)</w:t>
-      </w:r>
-      <w:bookmarkStart w:id="8" w:name="_GoBack"/>
-      <w:bookmarkEnd w:id="8"/>
-    </w:p>
-    <w:p>
-      <w:pPr>
-        <w:pStyle w:val="berschrift1"/>
-      </w:pPr>
-      <w:bookmarkStart w:id="9" w:name="_Toc283635005"/>
-      <w:r>
-        <w:t>Architektur (MVC)</w:t>
-      </w:r>
-      <w:bookmarkEnd w:id="9"/>
-    </w:p>
-    <w:p>
-      <w:r>
-        <w:t>(Tscholl)</w:t>
-      </w:r>
-    </w:p>
-    <w:p>
-      <w:pPr>
-        <w:spacing w:line="240" w:lineRule="auto"/>
-      </w:pPr>
+    </w:p>
+    <w:p>
+      <w:r>
+        <w:t xml:space="preserve">Erbt von </w:t>
+      </w:r>
+      <w:proofErr w:type="spellStart"/>
+      <w:r>
+        <w:t>GameConrollerBase.</w:t>
+      </w:r>
+      <w:proofErr w:type="spellEnd"/>
+    </w:p>
+    <w:p>
+      <w:r>
+        <w:t>Dieser beinhaltet die Spiellogik und steuert die verschiedenen Controller. Beispiele für die Hauptaufgaben:  Startcountdown, Punkteverwaltung, Start und Ende einer Runde</w:t>
+      </w:r>
+    </w:p>
+    <w:p>
+      <w:pPr>
+        <w:pStyle w:val="berschrift2"/>
+      </w:pPr>
+      <w:proofErr w:type="spellStart"/>
+      <w:r>
+        <w:t>GameControllerClient</w:t>
+      </w:r>
+      <w:proofErr w:type="spellEnd"/>
+    </w:p>
+    <w:p>
+      <w:r>
+        <w:t xml:space="preserve">Erbt von </w:t>
+      </w:r>
+      <w:proofErr w:type="spellStart"/>
+      <w:r>
+        <w:t>GameControllerBase</w:t>
+      </w:r>
+      <w:proofErr w:type="spellEnd"/>
+      <w:r>
+        <w:t xml:space="preserve"> und interpoliert somit das Spiel.</w:t>
+      </w:r>
+    </w:p>
+    <w:p>
+      <w:pPr>
+        <w:pStyle w:val="berschrift2"/>
+      </w:pPr>
+      <w:proofErr w:type="spellStart"/>
+      <w:r>
+        <w:t>CollisionController</w:t>
+      </w:r>
+      <w:proofErr w:type="spellEnd"/>
+    </w:p>
+    <w:p>
+      <w:pPr>
+        <w:tabs>
+          <w:tab w:val="left" w:pos="2196"/>
+        </w:tabs>
+      </w:pPr>
+      <w:r>
+        <w:t>Dieser handelt alle Kollisionen ab welche im Spiel auftreten (Ball – Ball, Ball – Paddle,…).</w:t>
+      </w:r>
+      <w:r>
+        <w:br/>
+        <w:t xml:space="preserve">Alle Objekte die Kollidieren können erben von </w:t>
+      </w:r>
+      <w:proofErr w:type="spellStart"/>
+      <w:r>
+        <w:t>ICollision</w:t>
+      </w:r>
+      <w:proofErr w:type="spellEnd"/>
+      <w:r>
+        <w:t>.</w:t>
+      </w:r>
     </w:p>
     <w:sectPr>
-      <w:headerReference w:type="default" r:id="rId11"/>
-      <w:footerReference w:type="default" r:id="rId12"/>
+      <w:headerReference w:type="default" r:id="rId21"/>
+      <w:footerReference w:type="default" r:id="rId22"/>
       <w:pgSz w:w="11906" w:h="16838"/>
       <w:pgMar w:top="1417" w:right="1417" w:bottom="1134" w:left="1417" w:header="708" w:footer="708" w:gutter="0"/>
       <w:cols w:space="708"/>
@@ -2430,20 +2615,13 @@
         <w:dataBinding w:prefixMappings="xmlns:ns0='http://purl.org/dc/elements/1.1/' xmlns:ns1='http://schemas.openxmlformats.org/package/2006/metadata/core-properties' " w:xpath="/ns1:coreProperties[1]/ns0:creator[1]" w:storeItemID="{6C3C8BC8-F283-45AE-878A-BAB7291924A1}"/>
         <w:text/>
       </w:sdtPr>
+      <w:sdtEndPr/>
       <w:sdtContent>
-        <w:proofErr w:type="spellStart"/>
         <w:r>
           <w:rPr>
             <w:color w:val="7F7F7F" w:themeColor="background1" w:themeShade="7F"/>
           </w:rPr>
-          <w:t>Balter</w:t>
-        </w:r>
-        <w:proofErr w:type="spellEnd"/>
-        <w:r>
-          <w:rPr>
-            <w:color w:val="7F7F7F" w:themeColor="background1" w:themeShade="7F"/>
-          </w:rPr>
-          <w:t xml:space="preserve"> Martin,</w:t>
+          <w:t>Balter Martin,</w:t>
         </w:r>
         <w:r>
           <w:rPr>
@@ -2503,7 +2681,7 @@
         <w:noProof/>
         <w:color w:val="7F7F7F" w:themeColor="background1" w:themeShade="7F"/>
       </w:rPr>
-      <w:t>4</w:t>
+      <w:t>5</w:t>
     </w:r>
     <w:r>
       <w:rPr>
@@ -2517,29 +2695,15 @@
       </w:rPr>
       <w:t xml:space="preserve"> / </w:t>
     </w:r>
-    <w:r>
-      <w:fldChar w:fldCharType="begin"/>
-    </w:r>
-    <w:r>
-      <w:instrText xml:space="preserve"> NUMPAGES   \* MERGEFORMAT </w:instrText>
-    </w:r>
-    <w:r>
-      <w:fldChar w:fldCharType="separate"/>
-    </w:r>
-    <w:r>
-      <w:rPr>
-        <w:noProof/>
-        <w:color w:val="7F7F7F" w:themeColor="background1" w:themeShade="7F"/>
-      </w:rPr>
-      <w:t>4</w:t>
-    </w:r>
-    <w:r>
-      <w:rPr>
-        <w:noProof/>
-        <w:color w:val="7F7F7F" w:themeColor="background1" w:themeShade="7F"/>
-      </w:rPr>
-      <w:fldChar w:fldCharType="end"/>
-    </w:r>
+    <w:fldSimple w:instr=" NUMPAGES   \* MERGEFORMAT ">
+      <w:r>
+        <w:rPr>
+          <w:noProof/>
+          <w:color w:val="7F7F7F" w:themeColor="background1" w:themeShade="7F"/>
+        </w:rPr>
+        <w:t>8</w:t>
+      </w:r>
+    </w:fldSimple>
   </w:p>
 </w:ftr>
 </file>
@@ -2582,6 +2746,7 @@
         <w:dataBinding w:prefixMappings="xmlns:ns0='http://schemas.openxmlformats.org/package/2006/metadata/core-properties' xmlns:ns1='http://purl.org/dc/elements/1.1/'" w:xpath="/ns0:coreProperties[1]/ns1:title[1]" w:storeItemID="{6C3C8BC8-F283-45AE-878A-BAB7291924A1}"/>
         <w:text/>
       </w:sdtPr>
+      <w:sdtEndPr/>
       <w:sdtContent>
         <w:proofErr w:type="spellStart"/>
         <w:r>
@@ -2603,6 +2768,7 @@
         <w:dataBinding w:prefixMappings="xmlns:ns0='http://schemas.openxmlformats.org/package/2006/metadata/core-properties' xmlns:ns1='http://purl.org/dc/elements/1.1/'" w:xpath="/ns0:coreProperties[1]/ns1:subject[1]" w:storeItemID="{6C3C8BC8-F283-45AE-878A-BAB7291924A1}"/>
         <w:text/>
       </w:sdtPr>
+      <w:sdtEndPr/>
       <w:sdtContent>
         <w:r>
           <w:t>Technische Dokumentation</w:t>
@@ -2636,7 +2802,7 @@
         <v:path o:extrusionok="f" gradientshapeok="t" o:connecttype="rect"/>
         <o:lock v:ext="edit" aspectratio="t"/>
       </v:shapetype>
-      <v:shape id="_x0000_i1092" type="#_x0000_t75" style="width:11.8pt;height:11.8pt" o:bullet="t">
+      <v:shape id="_x0000_i1028" type="#_x0000_t75" style="width:11.8pt;height:11.8pt" o:bullet="t">
         <v:imagedata r:id="rId1" o:title="brick"/>
       </v:shape>
     </w:pict>
@@ -2761,12 +2927,101 @@
     <w:numStyleLink w:val="Formatvorlage1"/>
   </w:abstractNum>
   <w:abstractNum w:abstractNumId="2">
+    <w:nsid w:val="22DC7977"/>
+    <w:multiLevelType w:val="hybridMultilevel"/>
+    <w:tmpl w:val="47C0E646"/>
+    <w:lvl w:ilvl="0" w:tplc="0C070011">
+      <w:start w:val="1"/>
+      <w:numFmt w:val="decimal"/>
+      <w:lvlText w:val="%1)"/>
+      <w:lvlJc w:val="left"/>
+      <w:pPr>
+        <w:ind w:left="720" w:hanging="360"/>
+      </w:pPr>
+      <w:rPr>
+        <w:rFonts w:hint="default"/>
+      </w:rPr>
+    </w:lvl>
+    <w:lvl w:ilvl="1" w:tplc="0C070019" w:tentative="1">
+      <w:start w:val="1"/>
+      <w:numFmt w:val="lowerLetter"/>
+      <w:lvlText w:val="%2."/>
+      <w:lvlJc w:val="left"/>
+      <w:pPr>
+        <w:ind w:left="1440" w:hanging="360"/>
+      </w:pPr>
+    </w:lvl>
+    <w:lvl w:ilvl="2" w:tplc="0C07001B" w:tentative="1">
+      <w:start w:val="1"/>
+      <w:numFmt w:val="lowerRoman"/>
+      <w:lvlText w:val="%3."/>
+      <w:lvlJc w:val="right"/>
+      <w:pPr>
+        <w:ind w:left="2160" w:hanging="180"/>
+      </w:pPr>
+    </w:lvl>
+    <w:lvl w:ilvl="3" w:tplc="0C07000F" w:tentative="1">
+      <w:start w:val="1"/>
+      <w:numFmt w:val="decimal"/>
+      <w:lvlText w:val="%4."/>
+      <w:lvlJc w:val="left"/>
+      <w:pPr>
+        <w:ind w:left="2880" w:hanging="360"/>
+      </w:pPr>
+    </w:lvl>
+    <w:lvl w:ilvl="4" w:tplc="0C070019" w:tentative="1">
+      <w:start w:val="1"/>
+      <w:numFmt w:val="lowerLetter"/>
+      <w:lvlText w:val="%5."/>
+      <w:lvlJc w:val="left"/>
+      <w:pPr>
+        <w:ind w:left="3600" w:hanging="360"/>
+      </w:pPr>
+    </w:lvl>
+    <w:lvl w:ilvl="5" w:tplc="0C07001B" w:tentative="1">
+      <w:start w:val="1"/>
+      <w:numFmt w:val="lowerRoman"/>
+      <w:lvlText w:val="%6."/>
+      <w:lvlJc w:val="right"/>
+      <w:pPr>
+        <w:ind w:left="4320" w:hanging="180"/>
+      </w:pPr>
+    </w:lvl>
+    <w:lvl w:ilvl="6" w:tplc="0C07000F" w:tentative="1">
+      <w:start w:val="1"/>
+      <w:numFmt w:val="decimal"/>
+      <w:lvlText w:val="%7."/>
+      <w:lvlJc w:val="left"/>
+      <w:pPr>
+        <w:ind w:left="5040" w:hanging="360"/>
+      </w:pPr>
+    </w:lvl>
+    <w:lvl w:ilvl="7" w:tplc="0C070019" w:tentative="1">
+      <w:start w:val="1"/>
+      <w:numFmt w:val="lowerLetter"/>
+      <w:lvlText w:val="%8."/>
+      <w:lvlJc w:val="left"/>
+      <w:pPr>
+        <w:ind w:left="5760" w:hanging="360"/>
+      </w:pPr>
+    </w:lvl>
+    <w:lvl w:ilvl="8" w:tplc="0C07001B" w:tentative="1">
+      <w:start w:val="1"/>
+      <w:numFmt w:val="lowerRoman"/>
+      <w:lvlText w:val="%9."/>
+      <w:lvlJc w:val="right"/>
+      <w:pPr>
+        <w:ind w:left="6480" w:hanging="180"/>
+      </w:pPr>
+    </w:lvl>
+  </w:abstractNum>
+  <w:abstractNum w:abstractNumId="3">
     <w:nsid w:val="33592C1E"/>
     <w:multiLevelType w:val="multilevel"/>
     <w:tmpl w:val="71D8F87E"/>
     <w:numStyleLink w:val="Formatvorlage1"/>
   </w:abstractNum>
-  <w:abstractNum w:abstractNumId="3">
+  <w:abstractNum w:abstractNumId="4">
     <w:nsid w:val="3DFA6753"/>
     <w:multiLevelType w:val="hybridMultilevel"/>
     <w:tmpl w:val="5B821976"/>
@@ -2852,7 +3107,7 @@
       </w:pPr>
     </w:lvl>
   </w:abstractNum>
-  <w:abstractNum w:abstractNumId="4">
+  <w:abstractNum w:abstractNumId="5">
     <w:nsid w:val="46E50541"/>
     <w:multiLevelType w:val="hybridMultilevel"/>
     <w:tmpl w:val="965014A0"/>
@@ -2967,13 +3222,13 @@
       </w:rPr>
     </w:lvl>
   </w:abstractNum>
-  <w:abstractNum w:abstractNumId="5">
+  <w:abstractNum w:abstractNumId="6">
     <w:nsid w:val="70775ECC"/>
     <w:multiLevelType w:val="multilevel"/>
     <w:tmpl w:val="71D8F87E"/>
     <w:numStyleLink w:val="Formatvorlage1"/>
   </w:abstractNum>
-  <w:abstractNum w:abstractNumId="6">
+  <w:abstractNum w:abstractNumId="7">
     <w:nsid w:val="7B3F64B4"/>
     <w:multiLevelType w:val="multilevel"/>
     <w:tmpl w:val="71D8F87E"/>
@@ -3099,7 +3354,7 @@
       </w:rPr>
     </w:lvl>
   </w:abstractNum>
-  <w:abstractNum w:abstractNumId="7">
+  <w:abstractNum w:abstractNumId="8">
     <w:nsid w:val="7E2F268C"/>
     <w:multiLevelType w:val="multilevel"/>
     <w:tmpl w:val="04070025"/>
@@ -3195,27 +3450,30 @@
     </w:lvl>
   </w:abstractNum>
   <w:num w:numId="1">
-    <w:abstractNumId w:val="3"/>
+    <w:abstractNumId w:val="4"/>
   </w:num>
   <w:num w:numId="2">
-    <w:abstractNumId w:val="7"/>
+    <w:abstractNumId w:val="8"/>
   </w:num>
   <w:num w:numId="3">
     <w:abstractNumId w:val="0"/>
   </w:num>
   <w:num w:numId="4">
-    <w:abstractNumId w:val="4"/>
+    <w:abstractNumId w:val="5"/>
   </w:num>
   <w:num w:numId="5">
-    <w:abstractNumId w:val="6"/>
+    <w:abstractNumId w:val="7"/>
   </w:num>
   <w:num w:numId="6">
     <w:abstractNumId w:val="1"/>
   </w:num>
   <w:num w:numId="7">
-    <w:abstractNumId w:val="5"/>
+    <w:abstractNumId w:val="6"/>
   </w:num>
   <w:num w:numId="8">
+    <w:abstractNumId w:val="3"/>
+  </w:num>
+  <w:num w:numId="9">
     <w:abstractNumId w:val="2"/>
   </w:num>
 </w:numbering>
@@ -3424,7 +3682,6 @@
     <w:next w:val="Standard"/>
     <w:link w:val="berschrift2Zchn"/>
     <w:uiPriority w:val="9"/>
-    <w:semiHidden/>
     <w:unhideWhenUsed/>
     <w:qFormat/>
     <w:rsid w:val="00950CA9"/>
@@ -3760,7 +4017,6 @@
     <w:basedOn w:val="Absatz-Standardschriftart"/>
     <w:link w:val="berschrift2"/>
     <w:uiPriority w:val="9"/>
-    <w:semiHidden/>
     <w:rsid w:val="00950CA9"/>
     <w:rPr>
       <w:caps/>
@@ -4527,7 +4783,6 @@
     <w:next w:val="Standard"/>
     <w:link w:val="berschrift2Zchn"/>
     <w:uiPriority w:val="9"/>
-    <w:semiHidden/>
     <w:unhideWhenUsed/>
     <w:qFormat/>
     <w:rsid w:val="00950CA9"/>
@@ -4863,7 +5118,6 @@
     <w:basedOn w:val="Absatz-Standardschriftart"/>
     <w:link w:val="berschrift2"/>
     <w:uiPriority w:val="9"/>
-    <w:semiHidden/>
     <w:rsid w:val="00950CA9"/>
     <w:rPr>
       <w:caps/>
@@ -5657,7 +5911,7 @@
 </file>
 
 <file path=customXml/itemProps1.xml><?xml version="1.0" encoding="utf-8"?>
-<ds:datastoreItem xmlns:ds="http://schemas.openxmlformats.org/officeDocument/2006/customXml" ds:itemID="{8B6C8638-2FF5-4BCF-A04E-C6F2007026E5}">
+<ds:datastoreItem xmlns:ds="http://schemas.openxmlformats.org/officeDocument/2006/customXml" ds:itemID="{100B3D7E-2EB8-4910-9334-15485A9D7B08}">
   <ds:schemaRefs>
     <ds:schemaRef ds:uri="http://schemas.openxmlformats.org/officeDocument/2006/bibliography"/>
   </ds:schemaRefs>

</xml_diff>